<commit_message>
fix: add forgotten changes to accounting cover template
</commit_message>
<xml_diff>
--- a/api/mysagw/accounting/templates/accounting-cover.docx
+++ b/api/mysagw/accounting/templates/accounting-cover.docx
@@ -1,6 +1,6 @@
 
 <file path=word/document.xml><?xml version="1.0" encoding="utf-8"?>
-<w:document xmlns:o="urn:schemas-microsoft-com:office:office" xmlns:r="http://schemas.openxmlformats.org/officeDocument/2006/relationships" xmlns:v="urn:schemas-microsoft-com:vml" xmlns:w="http://schemas.openxmlformats.org/wordprocessingml/2006/main" xmlns:w10="urn:schemas-microsoft-com:office:word" xmlns:wp="http://schemas.openxmlformats.org/drawingml/2006/wordprocessingDrawing" xmlns:wps="http://schemas.microsoft.com/office/word/2010/wordprocessingShape" xmlns:wpg="http://schemas.microsoft.com/office/word/2010/wordprocessingGroup" xmlns:mc="http://schemas.openxmlformats.org/markup-compatibility/2006" xmlns:wp14="http://schemas.microsoft.com/office/word/2010/wordprocessingDrawing" xmlns:w14="http://schemas.microsoft.com/office/word/2010/wordml" mc:Ignorable="w14 wp14">
+<w:document xmlns:o="urn:schemas-microsoft-com:office:office" xmlns:r="http://schemas.openxmlformats.org/officeDocument/2006/relationships" xmlns:v="urn:schemas-microsoft-com:vml" xmlns:w="http://schemas.openxmlformats.org/wordprocessingml/2006/main" xmlns:w10="urn:schemas-microsoft-com:office:word" xmlns:wp="http://schemas.openxmlformats.org/drawingml/2006/wordprocessingDrawing" xmlns:wps="http://schemas.microsoft.com/office/word/2010/wordprocessingShape" xmlns:wpg="http://schemas.microsoft.com/office/word/2010/wordprocessingGroup" xmlns:mc="http://schemas.openxmlformats.org/markup-compatibility/2006" xmlns:wp14="http://schemas.microsoft.com/office/word/2010/wordprocessingDrawing" xmlns:w14="http://schemas.microsoft.com/office/word/2010/wordml" xmlns:w15="http://schemas.microsoft.com/office/word/2012/wordml" mc:Ignorable="w14 wp14 w15">
   <w:body>
     <w:p>
       <w:pPr>
@@ -32,6 +32,80 @@
           <w:lang w:val="de-CH"/>
         </w:rPr>
         <w:t>{{applicant_address}}</w:t>
+      </w:r>
+    </w:p>
+    <w:p>
+      <w:pPr>
+        <w:pStyle w:val="Normal"/>
+        <w:rPr>
+          <w:rFonts w:ascii="Helvetica" w:hAnsi="Helvetica"/>
+          <w:lang w:val="de-CH"/>
+        </w:rPr>
+      </w:pPr>
+      <w:r>
+        <w:rPr>
+          <w:rFonts w:ascii="Helvetica" w:hAnsi="Helvetica"/>
+          <w:lang w:val="de-CH"/>
+        </w:rPr>
+        <w:t>{{applicant_</w:t>
+      </w:r>
+      <w:r>
+        <w:rPr>
+          <w:rFonts w:ascii="Helvetica" w:hAnsi="Helvetica"/>
+          <w:lang w:val="de-CH"/>
+        </w:rPr>
+        <w:t>postcode</w:t>
+      </w:r>
+      <w:r>
+        <w:rPr>
+          <w:rFonts w:ascii="Helvetica" w:hAnsi="Helvetica"/>
+          <w:lang w:val="de-CH"/>
+        </w:rPr>
+        <w:t>}} {{applicant_</w:t>
+      </w:r>
+      <w:r>
+        <w:rPr>
+          <w:rFonts w:ascii="Helvetica" w:hAnsi="Helvetica"/>
+          <w:lang w:val="de-CH"/>
+        </w:rPr>
+        <w:t>city</w:t>
+      </w:r>
+      <w:r>
+        <w:rPr>
+          <w:rFonts w:ascii="Helvetica" w:hAnsi="Helvetica"/>
+          <w:lang w:val="de-CH"/>
+        </w:rPr>
+        <w:t>}}</w:t>
+      </w:r>
+    </w:p>
+    <w:p>
+      <w:pPr>
+        <w:pStyle w:val="Normal"/>
+        <w:rPr>
+          <w:rFonts w:ascii="Helvetica" w:hAnsi="Helvetica"/>
+          <w:lang w:val="de-CH"/>
+        </w:rPr>
+      </w:pPr>
+      <w:r>
+        <w:rPr>
+          <w:rFonts w:ascii="Helvetica" w:hAnsi="Helvetica"/>
+          <w:lang w:val="de-CH"/>
+        </w:rPr>
+        <w:t>{{applicant_</w:t>
+      </w:r>
+      <w:r>
+        <w:rPr>
+          <w:rFonts w:ascii="Helvetica" w:hAnsi="Helvetica"/>
+          <w:lang w:val="de-CH"/>
+        </w:rPr>
+        <w:t>land</w:t>
+      </w:r>
+      <w:r>
+        <w:rPr>
+          <w:rFonts w:ascii="Helvetica" w:hAnsi="Helvetica"/>
+          <w:lang w:val="de-CH"/>
+        </w:rPr>
+        <w:t>}}</w:t>
       </w:r>
     </w:p>
     <w:p>
@@ -433,6 +507,22 @@
         <w:tab/>
         <w:tab/>
         <w:t>{{fibu}}</w:t>
+      </w:r>
+    </w:p>
+    <w:p>
+      <w:pPr>
+        <w:pStyle w:val="Normal"/>
+        <w:rPr/>
+      </w:pPr>
+      <w:r>
+        <w:rPr>
+          <w:rFonts w:ascii="Helvetica" w:hAnsi="Helvetica"/>
+          <w:lang w:val="de-CH"/>
+        </w:rPr>
+        <w:t>Zahlungszweck:</w:t>
+        <w:tab/>
+        <w:tab/>
+        <w:t>{{zahlungszweck}}</w:t>
       </w:r>
     </w:p>
     <w:p>
@@ -577,7 +667,7 @@
     <w:pPr>
       <w:widowControl/>
       <w:suppressAutoHyphens w:val="true"/>
-      <w:overflowPunct w:val="false"/>
+      <w:overflowPunct w:val="true"/>
       <w:bidi w:val="0"/>
       <w:spacing w:before="0" w:after="0"/>
       <w:jc w:val="left"/>

</xml_diff>

<commit_message>
feat: extend accounting cover with new placeholders
Also upgrade dms to newest version.
</commit_message>
<xml_diff>
--- a/api/mysagw/accounting/templates/accounting-cover.docx
+++ b/api/mysagw/accounting/templates/accounting-cover.docx
@@ -47,65 +47,23 @@
           <w:rFonts w:ascii="Helvetica" w:hAnsi="Helvetica"/>
           <w:lang w:val="de-CH"/>
         </w:rPr>
-        <w:t>{{applicant_</w:t>
-      </w:r>
-      <w:r>
-        <w:rPr>
-          <w:rFonts w:ascii="Helvetica" w:hAnsi="Helvetica"/>
-          <w:lang w:val="de-CH"/>
-        </w:rPr>
-        <w:t>postcode</w:t>
-      </w:r>
-      <w:r>
-        <w:rPr>
-          <w:rFonts w:ascii="Helvetica" w:hAnsi="Helvetica"/>
-          <w:lang w:val="de-CH"/>
-        </w:rPr>
-        <w:t>}} {{applicant_</w:t>
-      </w:r>
-      <w:r>
-        <w:rPr>
-          <w:rFonts w:ascii="Helvetica" w:hAnsi="Helvetica"/>
-          <w:lang w:val="de-CH"/>
-        </w:rPr>
-        <w:t>city</w:t>
-      </w:r>
-      <w:r>
-        <w:rPr>
-          <w:rFonts w:ascii="Helvetica" w:hAnsi="Helvetica"/>
-          <w:lang w:val="de-CH"/>
-        </w:rPr>
-        <w:t>}}</w:t>
-      </w:r>
-    </w:p>
-    <w:p>
-      <w:pPr>
-        <w:pStyle w:val="Normal"/>
-        <w:rPr>
-          <w:rFonts w:ascii="Helvetica" w:hAnsi="Helvetica"/>
-          <w:lang w:val="de-CH"/>
-        </w:rPr>
-      </w:pPr>
-      <w:r>
-        <w:rPr>
-          <w:rFonts w:ascii="Helvetica" w:hAnsi="Helvetica"/>
-          <w:lang w:val="de-CH"/>
-        </w:rPr>
-        <w:t>{{applicant_</w:t>
-      </w:r>
-      <w:r>
-        <w:rPr>
-          <w:rFonts w:ascii="Helvetica" w:hAnsi="Helvetica"/>
-          <w:lang w:val="de-CH"/>
-        </w:rPr>
-        <w:t>land</w:t>
-      </w:r>
-      <w:r>
-        <w:rPr>
-          <w:rFonts w:ascii="Helvetica" w:hAnsi="Helvetica"/>
-          <w:lang w:val="de-CH"/>
-        </w:rPr>
-        <w:t>}}</w:t>
+        <w:t>{{applicant_postcode}} {{applicant_city}}</w:t>
+      </w:r>
+    </w:p>
+    <w:p>
+      <w:pPr>
+        <w:pStyle w:val="Normal"/>
+        <w:rPr>
+          <w:rFonts w:ascii="Helvetica" w:hAnsi="Helvetica"/>
+          <w:lang w:val="de-CH"/>
+        </w:rPr>
+      </w:pPr>
+      <w:r>
+        <w:rPr>
+          <w:rFonts w:ascii="Helvetica" w:hAnsi="Helvetica"/>
+          <w:lang w:val="de-CH"/>
+        </w:rPr>
+        <w:t>{{applicant_land}}</w:t>
       </w:r>
     </w:p>
     <w:p>
@@ -404,16 +362,34 @@
     <w:p>
       <w:pPr>
         <w:pStyle w:val="Normal"/>
-        <w:rPr>
-          <w:rFonts w:ascii="Helvetica" w:hAnsi="Helvetica"/>
-          <w:lang w:val="de-CH"/>
-        </w:rPr>
-      </w:pPr>
-      <w:r>
-        <w:rPr>
-          <w:rFonts w:ascii="Helvetica" w:hAnsi="Helvetica"/>
-          <w:lang w:val="de-CH"/>
-        </w:rPr>
+        <w:rPr/>
+      </w:pPr>
+      <w:r>
+        <w:rPr>
+          <w:rFonts w:ascii="Helvetica" w:hAnsi="Helvetica"/>
+          <w:lang w:val="de-CH"/>
+        </w:rPr>
+        <w:t>Fachgesellschaft</w:t>
+        <w:tab/>
+        <w:tab/>
+        <w:t>{{mitgliedinstitution}}</w:t>
+      </w:r>
+    </w:p>
+    <w:p>
+      <w:pPr>
+        <w:pStyle w:val="Normal"/>
+        <w:rPr/>
+      </w:pPr>
+      <w:r>
+        <w:rPr>
+          <w:rFonts w:ascii="Helvetica" w:hAnsi="Helvetica"/>
+          <w:lang w:val="de-CH"/>
+        </w:rPr>
+        <w:t>Gesuchstyp</w:t>
+        <w:tab/>
+        <w:tab/>
+        <w:tab/>
+        <w:t>{{form}}</w:t>
       </w:r>
     </w:p>
     <w:p>
@@ -590,6 +566,37 @@
         <w:tab/>
         <w:tab/>
         <w:t>{{bank_town}}</w:t>
+      </w:r>
+    </w:p>
+    <w:p>
+      <w:pPr>
+        <w:pStyle w:val="Normal"/>
+        <w:rPr/>
+      </w:pPr>
+      <w:r>
+        <w:rPr>
+          <w:rFonts w:ascii="Helvetica" w:hAnsi="Helvetica"/>
+          <w:lang w:val="de-CH"/>
+        </w:rPr>
+        <w:t>Circ-Konto</w:t>
+        <w:tab/>
+        <w:tab/>
+        <w:tab/>
+        <w:t>{{circ</w:t>
+      </w:r>
+      <w:r>
+        <w:rPr>
+          <w:rFonts w:ascii="Helvetica" w:hAnsi="Helvetica"/>
+          <w:lang w:val="de-CH"/>
+        </w:rPr>
+        <w:t>_</w:t>
+      </w:r>
+      <w:r>
+        <w:rPr>
+          <w:rFonts w:ascii="Helvetica" w:hAnsi="Helvetica"/>
+          <w:lang w:val="de-CH"/>
+        </w:rPr>
+        <w:t>kontonummer}}</w:t>
       </w:r>
     </w:p>
     <w:p>

</xml_diff>

<commit_message>
feat: update accounting cover according to feedback
Also make sure, the caluma request is done in German, because the
template is only in German.
</commit_message>
<xml_diff>
--- a/api/mysagw/accounting/templates/accounting-cover.docx
+++ b/api/mysagw/accounting/templates/accounting-cover.docx
@@ -334,45 +334,165 @@
     <w:p>
       <w:pPr>
         <w:pStyle w:val="Normal"/>
-        <w:rPr/>
-      </w:pPr>
-      <w:r>
-        <w:rPr>
-          <w:rFonts w:ascii="Helvetica" w:hAnsi="Helvetica"/>
-          <w:lang w:val="de-CH"/>
-        </w:rPr>
-        <w:t>Sektion {{section}}</w:t>
-      </w:r>
-    </w:p>
-    <w:p>
-      <w:pPr>
-        <w:pStyle w:val="Normal"/>
-        <w:rPr>
-          <w:rFonts w:ascii="Helvetica" w:hAnsi="Helvetica"/>
-          <w:lang w:val="de-CH"/>
-        </w:rPr>
-      </w:pPr>
-      <w:r>
-        <w:rPr>
-          <w:rFonts w:ascii="Helvetica" w:hAnsi="Helvetica"/>
-          <w:lang w:val="de-CH"/>
-        </w:rPr>
-      </w:r>
-    </w:p>
-    <w:p>
-      <w:pPr>
-        <w:pStyle w:val="Normal"/>
-        <w:rPr/>
-      </w:pPr>
-      <w:r>
-        <w:rPr>
-          <w:rFonts w:ascii="Helvetica" w:hAnsi="Helvetica"/>
-          <w:lang w:val="de-CH"/>
-        </w:rPr>
-        <w:t>Fachgesellschaft</w:t>
-        <w:tab/>
-        <w:tab/>
-        <w:t>{{mitgliedinstitution}}</w:t>
+        <w:rPr>
+          <w:rFonts w:ascii="Helvetica" w:hAnsi="Helvetica"/>
+          <w:b/>
+          <w:b/>
+          <w:bCs/>
+          <w:lang w:val="de-CH"/>
+        </w:rPr>
+      </w:pPr>
+      <w:r>
+        <w:rPr>
+          <w:rFonts w:ascii="Helvetica" w:hAnsi="Helvetica"/>
+          <w:b/>
+          <w:bCs/>
+          <w:lang w:val="de-CH"/>
+        </w:rPr>
+      </w:r>
+    </w:p>
+    <w:p>
+      <w:pPr>
+        <w:pStyle w:val="Normal"/>
+        <w:rPr/>
+      </w:pPr>
+      <w:r>
+        <w:rPr>
+          <w:rFonts w:ascii="Helvetica" w:hAnsi="Helvetica"/>
+          <w:lang w:val="de-CH"/>
+        </w:rPr>
+        <w:t>{%p if section is defined and section != "" %}</w:t>
+      </w:r>
+    </w:p>
+    <w:p>
+      <w:pPr>
+        <w:pStyle w:val="Normal"/>
+        <w:rPr/>
+      </w:pPr>
+      <w:r>
+        <w:rPr>
+          <w:rFonts w:ascii="Helvetica" w:hAnsi="Helvetica"/>
+          <w:lang w:val="de-CH"/>
+        </w:rPr>
+        <w:t>Sektion: {{ section }}</w:t>
+      </w:r>
+    </w:p>
+    <w:p>
+      <w:pPr>
+        <w:pStyle w:val="Normal"/>
+        <w:rPr/>
+      </w:pPr>
+      <w:r>
+        <w:rPr>
+          <w:rFonts w:ascii="Helvetica" w:hAnsi="Helvetica"/>
+          <w:lang w:val="de-CH"/>
+        </w:rPr>
+        <w:t>{%p endif %}</w:t>
+      </w:r>
+    </w:p>
+    <w:p>
+      <w:pPr>
+        <w:pStyle w:val="Normal"/>
+        <w:rPr/>
+      </w:pPr>
+      <w:r>
+        <w:rPr>
+          <w:rFonts w:ascii="Helvetica" w:hAnsi="Helvetica"/>
+          <w:lang w:val="de-CH"/>
+        </w:rPr>
+        <w:t>{%p if mitgliedinstitution is defined and mitgliedinstitution != "" %}</w:t>
+      </w:r>
+    </w:p>
+    <w:p>
+      <w:pPr>
+        <w:pStyle w:val="Normal"/>
+        <w:rPr/>
+      </w:pPr>
+      <w:r>
+        <w:rPr>
+          <w:rFonts w:ascii="Helvetica" w:hAnsi="Helvetica"/>
+          <w:lang w:val="de-CH"/>
+        </w:rPr>
+        <w:t>{{ mitgliedinstitution }}</w:t>
+      </w:r>
+    </w:p>
+    <w:p>
+      <w:pPr>
+        <w:pStyle w:val="Normal"/>
+        <w:rPr/>
+      </w:pPr>
+      <w:r>
+        <w:rPr>
+          <w:rFonts w:ascii="Helvetica" w:hAnsi="Helvetica"/>
+          <w:lang w:val="de-CH"/>
+        </w:rPr>
+        <w:t>{%p endif %}</w:t>
+      </w:r>
+    </w:p>
+    <w:p>
+      <w:pPr>
+        <w:pStyle w:val="Normal"/>
+        <w:rPr/>
+      </w:pPr>
+      <w:r>
+        <w:rPr>
+          <w:rFonts w:ascii="Helvetica" w:hAnsi="Helvetica"/>
+          <w:lang w:val="de-CH"/>
+        </w:rPr>
+        <w:t xml:space="preserve">{%p if </w:t>
+      </w:r>
+      <w:r>
+        <w:rPr>
+          <w:rFonts w:ascii="Helvetica" w:hAnsi="Helvetica"/>
+          <w:lang w:val="de-CH"/>
+        </w:rPr>
+        <w:t>(</w:t>
+      </w:r>
+      <w:r>
+        <w:rPr>
+          <w:rFonts w:ascii="Helvetica" w:hAnsi="Helvetica"/>
+          <w:lang w:val="de-CH"/>
+        </w:rPr>
+        <w:t>mitgliedinstitution is defined and mitgliedinstitution != ""</w:t>
+      </w:r>
+      <w:r>
+        <w:rPr>
+          <w:rFonts w:ascii="Helvetica" w:hAnsi="Helvetica"/>
+          <w:lang w:val="de-CH"/>
+        </w:rPr>
+        <w:t>) or (section is defined and section != "")</w:t>
+      </w:r>
+      <w:r>
+        <w:rPr>
+          <w:rFonts w:ascii="Helvetica" w:hAnsi="Helvetica"/>
+          <w:lang w:val="de-CH"/>
+        </w:rPr>
+        <w:t xml:space="preserve"> %}</w:t>
+      </w:r>
+    </w:p>
+    <w:p>
+      <w:pPr>
+        <w:pStyle w:val="Normal"/>
+        <w:rPr>
+          <w:rFonts w:ascii="Helvetica" w:hAnsi="Helvetica"/>
+          <w:lang w:val="de-CH"/>
+        </w:rPr>
+      </w:pPr>
+      <w:r>
+        <w:rPr/>
+      </w:r>
+    </w:p>
+    <w:p>
+      <w:pPr>
+        <w:pStyle w:val="Normal"/>
+        <w:rPr/>
+      </w:pPr>
+      <w:r>
+        <w:rPr>
+          <w:rFonts w:ascii="Helvetica" w:hAnsi="Helvetica"/>
+          <w:lang w:val="de-CH"/>
+        </w:rPr>
+        <w:t>{%p endif %}</w:t>
       </w:r>
     </w:p>
     <w:p>
@@ -389,7 +509,7 @@
         <w:tab/>
         <w:tab/>
         <w:tab/>
-        <w:t>{{form}}</w:t>
+        <w:t>{{ form }}</w:t>
       </w:r>
     </w:p>
     <w:p>
@@ -420,85 +540,85 @@
         <w:t>Totalbetrag in CHF</w:t>
         <w:tab/>
         <w:tab/>
-        <w:t>{{total}}</w:t>
-      </w:r>
-    </w:p>
-    <w:p>
-      <w:pPr>
-        <w:pStyle w:val="Normal"/>
-        <w:rPr>
-          <w:rFonts w:ascii="Helvetica" w:hAnsi="Helvetica"/>
-          <w:lang w:val="de-CH"/>
-        </w:rPr>
-      </w:pPr>
-      <w:r>
-        <w:rPr>
-          <w:rFonts w:ascii="Helvetica" w:hAnsi="Helvetica"/>
-          <w:lang w:val="de-CH"/>
-        </w:rPr>
-      </w:r>
-    </w:p>
-    <w:p>
-      <w:pPr>
-        <w:pStyle w:val="Normal"/>
-        <w:rPr>
-          <w:rFonts w:ascii="Helvetica" w:hAnsi="Helvetica"/>
-          <w:lang w:val="de-CH"/>
-        </w:rPr>
-      </w:pPr>
-      <w:r>
-        <w:rPr>
-          <w:rFonts w:ascii="Helvetica" w:hAnsi="Helvetica"/>
-          <w:lang w:val="de-CH"/>
-        </w:rPr>
-      </w:r>
-    </w:p>
-    <w:p>
-      <w:pPr>
-        <w:pStyle w:val="Normal"/>
-        <w:rPr>
-          <w:rFonts w:ascii="Helvetica" w:hAnsi="Helvetica"/>
-          <w:lang w:val="de-CH"/>
-        </w:rPr>
-      </w:pPr>
-      <w:r>
-        <w:rPr>
-          <w:rFonts w:ascii="Helvetica" w:hAnsi="Helvetica"/>
-          <w:lang w:val="de-CH"/>
-        </w:rPr>
-      </w:r>
-    </w:p>
-    <w:p>
-      <w:pPr>
-        <w:pStyle w:val="Normal"/>
-        <w:rPr/>
-      </w:pPr>
-      <w:r>
-        <w:rPr>
-          <w:rFonts w:ascii="Helvetica" w:hAnsi="Helvetica"/>
-          <w:lang w:val="de-CH"/>
-        </w:rPr>
-        <w:t>Fibukonto:</w:t>
-        <w:tab/>
-        <w:tab/>
-        <w:tab/>
-        <w:t>{{fibu}}</w:t>
-      </w:r>
-    </w:p>
-    <w:p>
-      <w:pPr>
-        <w:pStyle w:val="Normal"/>
-        <w:rPr/>
-      </w:pPr>
-      <w:r>
-        <w:rPr>
-          <w:rFonts w:ascii="Helvetica" w:hAnsi="Helvetica"/>
-          <w:lang w:val="de-CH"/>
-        </w:rPr>
-        <w:t>Zahlungszweck:</w:t>
-        <w:tab/>
-        <w:tab/>
-        <w:t>{{zahlungszweck}}</w:t>
+        <w:t>{{ total }}</w:t>
+      </w:r>
+    </w:p>
+    <w:p>
+      <w:pPr>
+        <w:pStyle w:val="Normal"/>
+        <w:rPr>
+          <w:rFonts w:ascii="Helvetica" w:hAnsi="Helvetica"/>
+          <w:lang w:val="de-CH"/>
+        </w:rPr>
+      </w:pPr>
+      <w:r>
+        <w:rPr>
+          <w:rFonts w:ascii="Helvetica" w:hAnsi="Helvetica"/>
+          <w:lang w:val="de-CH"/>
+        </w:rPr>
+      </w:r>
+    </w:p>
+    <w:p>
+      <w:pPr>
+        <w:pStyle w:val="Normal"/>
+        <w:rPr>
+          <w:rFonts w:ascii="Helvetica" w:hAnsi="Helvetica"/>
+          <w:lang w:val="de-CH"/>
+        </w:rPr>
+      </w:pPr>
+      <w:r>
+        <w:rPr>
+          <w:rFonts w:ascii="Helvetica" w:hAnsi="Helvetica"/>
+          <w:lang w:val="de-CH"/>
+        </w:rPr>
+      </w:r>
+    </w:p>
+    <w:p>
+      <w:pPr>
+        <w:pStyle w:val="Normal"/>
+        <w:rPr>
+          <w:rFonts w:ascii="Helvetica" w:hAnsi="Helvetica"/>
+          <w:lang w:val="de-CH"/>
+        </w:rPr>
+      </w:pPr>
+      <w:r>
+        <w:rPr>
+          <w:rFonts w:ascii="Helvetica" w:hAnsi="Helvetica"/>
+          <w:lang w:val="de-CH"/>
+        </w:rPr>
+      </w:r>
+    </w:p>
+    <w:p>
+      <w:pPr>
+        <w:pStyle w:val="Normal"/>
+        <w:rPr/>
+      </w:pPr>
+      <w:r>
+        <w:rPr>
+          <w:rFonts w:ascii="Helvetica" w:hAnsi="Helvetica"/>
+          <w:lang w:val="de-CH"/>
+        </w:rPr>
+        <w:t>Fibukonto</w:t>
+        <w:tab/>
+        <w:tab/>
+        <w:tab/>
+        <w:t>{{ circ_kontonummer }}</w:t>
+      </w:r>
+    </w:p>
+    <w:p>
+      <w:pPr>
+        <w:pStyle w:val="Normal"/>
+        <w:rPr/>
+      </w:pPr>
+      <w:r>
+        <w:rPr>
+          <w:rFonts w:ascii="Helvetica" w:hAnsi="Helvetica"/>
+          <w:lang w:val="de-CH"/>
+        </w:rPr>
+        <w:t>Zahlungszweck</w:t>
+        <w:tab/>
+        <w:tab/>
+        <w:t>{{ zahlungszweck }}</w:t>
       </w:r>
     </w:p>
     <w:p>
@@ -530,7 +650,7 @@
         <w:tab/>
         <w:tab/>
         <w:tab/>
-        <w:t>{{iban}}</w:t>
+        <w:t>{{ iban }}</w:t>
       </w:r>
     </w:p>
     <w:p>
@@ -548,13 +668,16 @@
         <w:tab/>
         <w:tab/>
         <w:tab/>
-        <w:t>{{bank}}</w:t>
-      </w:r>
-    </w:p>
-    <w:p>
-      <w:pPr>
-        <w:pStyle w:val="Normal"/>
-        <w:rPr/>
+        <w:t>{{ bank }}</w:t>
+      </w:r>
+    </w:p>
+    <w:p>
+      <w:pPr>
+        <w:pStyle w:val="Normal"/>
+        <w:rPr>
+          <w:rFonts w:ascii="Helvetica" w:hAnsi="Helvetica"/>
+          <w:lang w:val="de-CH"/>
+        </w:rPr>
       </w:pPr>
       <w:r>
         <w:rPr>
@@ -565,38 +688,7 @@
         <w:tab/>
         <w:tab/>
         <w:tab/>
-        <w:t>{{bank_town}}</w:t>
-      </w:r>
-    </w:p>
-    <w:p>
-      <w:pPr>
-        <w:pStyle w:val="Normal"/>
-        <w:rPr/>
-      </w:pPr>
-      <w:r>
-        <w:rPr>
-          <w:rFonts w:ascii="Helvetica" w:hAnsi="Helvetica"/>
-          <w:lang w:val="de-CH"/>
-        </w:rPr>
-        <w:t>Circ-Konto</w:t>
-        <w:tab/>
-        <w:tab/>
-        <w:tab/>
-        <w:t>{{circ</w:t>
-      </w:r>
-      <w:r>
-        <w:rPr>
-          <w:rFonts w:ascii="Helvetica" w:hAnsi="Helvetica"/>
-          <w:lang w:val="de-CH"/>
-        </w:rPr>
-        <w:t>_</w:t>
-      </w:r>
-      <w:r>
-        <w:rPr>
-          <w:rFonts w:ascii="Helvetica" w:hAnsi="Helvetica"/>
-          <w:lang w:val="de-CH"/>
-        </w:rPr>
-        <w:t>kontonummer}}</w:t>
+        <w:t>{{ bank_town }}</w:t>
       </w:r>
     </w:p>
     <w:p>
@@ -674,7 +766,7 @@
     <w:pPr>
       <w:widowControl/>
       <w:suppressAutoHyphens w:val="true"/>
-      <w:overflowPunct w:val="true"/>
+      <w:overflowPunct w:val="false"/>
       <w:bidi w:val="0"/>
       <w:spacing w:before="0" w:after="0"/>
       <w:jc w:val="left"/>

</xml_diff>

<commit_message>
feat: format currency answers
format answers from questions which have waehrung in their meta
with following format
CHF 1'000.20
CHF 1'000.-
</commit_message>
<xml_diff>
--- a/api/mysagw/accounting/templates/accounting-cover.docx
+++ b/api/mysagw/accounting/templates/accounting-cover.docx
@@ -337,18 +337,17 @@
         <w:rPr>
           <w:rFonts w:ascii="Helvetica" w:hAnsi="Helvetica"/>
           <w:b/>
+          <w:bCs/>
+          <w:lang w:val="de-CH"/>
+        </w:rPr>
+      </w:pPr>
+      <w:r>
+        <w:rPr>
+          <w:rFonts w:ascii="Helvetica" w:hAnsi="Helvetica"/>
           <w:b/>
           <w:bCs/>
           <w:lang w:val="de-CH"/>
         </w:rPr>
-      </w:pPr>
-      <w:r>
-        <w:rPr>
-          <w:rFonts w:ascii="Helvetica" w:hAnsi="Helvetica"/>
-          <w:b/>
-          <w:bCs/>
-          <w:lang w:val="de-CH"/>
-        </w:rPr>
       </w:r>
     </w:p>
     <w:p>
@@ -439,47 +438,22 @@
           <w:rFonts w:ascii="Helvetica" w:hAnsi="Helvetica"/>
           <w:lang w:val="de-CH"/>
         </w:rPr>
-        <w:t xml:space="preserve">{%p if </w:t>
-      </w:r>
-      <w:r>
-        <w:rPr>
-          <w:rFonts w:ascii="Helvetica" w:hAnsi="Helvetica"/>
-          <w:lang w:val="de-CH"/>
-        </w:rPr>
-        <w:t>(</w:t>
-      </w:r>
-      <w:r>
-        <w:rPr>
-          <w:rFonts w:ascii="Helvetica" w:hAnsi="Helvetica"/>
-          <w:lang w:val="de-CH"/>
-        </w:rPr>
-        <w:t>mitgliedinstitution is defined and mitgliedinstitution != ""</w:t>
-      </w:r>
-      <w:r>
-        <w:rPr>
-          <w:rFonts w:ascii="Helvetica" w:hAnsi="Helvetica"/>
-          <w:lang w:val="de-CH"/>
-        </w:rPr>
-        <w:t>) or (section is defined and section != "")</w:t>
-      </w:r>
-      <w:r>
-        <w:rPr>
-          <w:rFonts w:ascii="Helvetica" w:hAnsi="Helvetica"/>
-          <w:lang w:val="de-CH"/>
-        </w:rPr>
-        <w:t xml:space="preserve"> %}</w:t>
-      </w:r>
-    </w:p>
-    <w:p>
-      <w:pPr>
-        <w:pStyle w:val="Normal"/>
-        <w:rPr>
-          <w:rFonts w:ascii="Helvetica" w:hAnsi="Helvetica"/>
-          <w:lang w:val="de-CH"/>
-        </w:rPr>
-      </w:pPr>
-      <w:r>
-        <w:rPr/>
+        <w:t>{%p if (mitgliedinstitution is defined and mitgliedinstitution != "") or (section is defined and section != "") %}</w:t>
+      </w:r>
+    </w:p>
+    <w:p>
+      <w:pPr>
+        <w:pStyle w:val="Normal"/>
+        <w:rPr>
+          <w:rFonts w:ascii="Helvetica" w:hAnsi="Helvetica"/>
+          <w:lang w:val="de-CH"/>
+        </w:rPr>
+      </w:pPr>
+      <w:r>
+        <w:rPr>
+          <w:rFonts w:ascii="Helvetica" w:hAnsi="Helvetica"/>
+          <w:lang w:val="de-CH"/>
+        </w:rPr>
       </w:r>
     </w:p>
     <w:p>
@@ -537,7 +511,8 @@
           <w:rFonts w:ascii="Helvetica" w:hAnsi="Helvetica"/>
           <w:lang w:val="de-CH"/>
         </w:rPr>
-        <w:t>Totalbetrag in CHF</w:t>
+        <w:t>Totalbetrag</w:t>
+        <w:tab/>
         <w:tab/>
         <w:tab/>
         <w:t>{{ total }}</w:t>
@@ -766,7 +741,7 @@
     <w:pPr>
       <w:widowControl/>
       <w:suppressAutoHyphens w:val="true"/>
-      <w:overflowPunct w:val="false"/>
+      <w:overflowPunct w:val="true"/>
       <w:bidi w:val="0"/>
       <w:spacing w:before="0" w:after="0"/>
       <w:jc w:val="left"/>

</xml_diff>

<commit_message>
feat: add advance-credit info to accounting export
This commit also makes sure, the total amount is correctly formatted.
</commit_message>
<xml_diff>
--- a/api/mysagw/accounting/templates/accounting-cover.docx
+++ b/api/mysagw/accounting/templates/accounting-cover.docx
@@ -516,6 +516,52 @@
         <w:tab/>
         <w:tab/>
         <w:t>{{ total }}</w:t>
+      </w:r>
+    </w:p>
+    <w:p>
+      <w:pPr>
+        <w:pStyle w:val="Normal"/>
+        <w:rPr/>
+      </w:pPr>
+      <w:r>
+        <w:rPr>
+          <w:rFonts w:ascii="Helvetica" w:hAnsi="Helvetica"/>
+          <w:lang w:val="de-CH"/>
+        </w:rPr>
+        <w:t>Vorschussbetrag</w:t>
+        <w:tab/>
+        <w:tab/>
+        <w:t>{{ vorschuss</w:t>
+      </w:r>
+      <w:r>
+        <w:rPr>
+          <w:rFonts w:ascii="Helvetica" w:hAnsi="Helvetica"/>
+          <w:lang w:val="de-CH"/>
+        </w:rPr>
+        <w:t>betrag</w:t>
+      </w:r>
+      <w:r>
+        <w:rPr>
+          <w:rFonts w:ascii="Helvetica" w:hAnsi="Helvetica"/>
+          <w:lang w:val="de-CH"/>
+        </w:rPr>
+        <w:t xml:space="preserve"> }}</w:t>
+      </w:r>
+    </w:p>
+    <w:p>
+      <w:pPr>
+        <w:pStyle w:val="Normal"/>
+        <w:rPr/>
+      </w:pPr>
+      <w:r>
+        <w:rPr>
+          <w:rFonts w:ascii="Helvetica" w:hAnsi="Helvetica"/>
+          <w:lang w:val="de-CH"/>
+        </w:rPr>
+        <w:t>Vorschussdatum</w:t>
+        <w:tab/>
+        <w:tab/>
+        <w:t>{{ vorschussdatum }}</w:t>
       </w:r>
     </w:p>
     <w:p>

</xml_diff>

<commit_message>
fix: fix dossier_nr in accounting cover
</commit_message>
<xml_diff>
--- a/api/mysagw/accounting/templates/accounting-cover.docx
+++ b/api/mysagw/accounting/templates/accounting-cover.docx
@@ -144,7 +144,7 @@
     <w:p>
       <w:pPr>
         <w:pStyle w:val="Normal"/>
-        <w:ind w:left="5670" w:right="0" w:hanging="0"/>
+        <w:ind w:hanging="0" w:left="5670" w:right="0"/>
         <w:rPr>
           <w:rFonts w:ascii="Helvetica" w:hAnsi="Helvetica"/>
           <w:lang w:val="de-CH"/>
@@ -161,7 +161,7 @@
     <w:p>
       <w:pPr>
         <w:pStyle w:val="Normal"/>
-        <w:ind w:left="5670" w:right="0" w:hanging="0"/>
+        <w:ind w:hanging="0" w:left="5670" w:right="0"/>
         <w:rPr>
           <w:rFonts w:ascii="Helvetica" w:hAnsi="Helvetica"/>
           <w:lang w:val="de-CH"/>
@@ -328,19 +328,17 @@
           <w:bCs/>
           <w:lang w:val="de-CH"/>
         </w:rPr>
-        <w:t>Abrechnung: {{dossier_no}} VP{{vp_year}}</w:t>
-      </w:r>
-    </w:p>
-    <w:p>
-      <w:pPr>
-        <w:pStyle w:val="Normal"/>
+        <w:t>Abrechnung: {{dossier_n</w:t>
+      </w:r>
+      <w:r>
         <w:rPr>
           <w:rFonts w:ascii="Helvetica" w:hAnsi="Helvetica"/>
           <w:b/>
           <w:bCs/>
           <w:lang w:val="de-CH"/>
         </w:rPr>
-      </w:pPr>
+        <w:t>r</w:t>
+      </w:r>
       <w:r>
         <w:rPr>
           <w:rFonts w:ascii="Helvetica" w:hAnsi="Helvetica"/>
@@ -348,6 +346,26 @@
           <w:bCs/>
           <w:lang w:val="de-CH"/>
         </w:rPr>
+        <w:t>}} VP{{vp_year}}</w:t>
+      </w:r>
+    </w:p>
+    <w:p>
+      <w:pPr>
+        <w:pStyle w:val="Normal"/>
+        <w:rPr>
+          <w:rFonts w:ascii="Helvetica" w:hAnsi="Helvetica"/>
+          <w:b/>
+          <w:bCs/>
+          <w:lang w:val="de-CH"/>
+        </w:rPr>
+      </w:pPr>
+      <w:r>
+        <w:rPr>
+          <w:rFonts w:ascii="Helvetica" w:hAnsi="Helvetica"/>
+          <w:b/>
+          <w:bCs/>
+          <w:lang w:val="de-CH"/>
+        </w:rPr>
       </w:r>
     </w:p>
     <w:p>
@@ -531,21 +549,7 @@
         <w:t>Vorschussbetrag</w:t>
         <w:tab/>
         <w:tab/>
-        <w:t>{{ vorschuss</w:t>
-      </w:r>
-      <w:r>
-        <w:rPr>
-          <w:rFonts w:ascii="Helvetica" w:hAnsi="Helvetica"/>
-          <w:lang w:val="de-CH"/>
-        </w:rPr>
-        <w:t>betrag</w:t>
-      </w:r>
-      <w:r>
-        <w:rPr>
-          <w:rFonts w:ascii="Helvetica" w:hAnsi="Helvetica"/>
-          <w:lang w:val="de-CH"/>
-        </w:rPr>
-        <w:t xml:space="preserve"> }}</w:t>
+        <w:t>{{ vorschussbetrag }}</w:t>
       </w:r>
     </w:p>
     <w:p>
@@ -787,7 +791,7 @@
     <w:pPr>
       <w:widowControl/>
       <w:suppressAutoHyphens w:val="true"/>
-      <w:overflowPunct w:val="true"/>
+      <w:overflowPunct w:val="false"/>
       <w:bidi w:val="0"/>
       <w:spacing w:before="0" w:after="0"/>
       <w:jc w:val="left"/>
@@ -838,7 +842,7 @@
   <w:style w:type="paragraph" w:styleId="Heading">
     <w:name w:val="Heading"/>
     <w:basedOn w:val="Normal"/>
-    <w:next w:val="TextBody"/>
+    <w:next w:val="BodyText"/>
     <w:qFormat/>
     <w:pPr>
       <w:keepNext w:val="true"/>
@@ -850,7 +854,7 @@
       <w:szCs w:val="28"/>
     </w:rPr>
   </w:style>
-  <w:style w:type="paragraph" w:styleId="TextBody">
+  <w:style w:type="paragraph" w:styleId="BodyText">
     <w:name w:val="Body Text"/>
     <w:basedOn w:val="Normal"/>
     <w:pPr>
@@ -860,7 +864,7 @@
   </w:style>
   <w:style w:type="paragraph" w:styleId="List">
     <w:name w:val="List"/>
-    <w:basedOn w:val="TextBody"/>
+    <w:basedOn w:val="BodyText"/>
     <w:pPr/>
     <w:rPr>
       <w:rFonts w:cs="Droid Sans Devanagari"/>
@@ -910,4 +914,110 @@
     <w:qFormat/>
   </w:style>
 </w:styles>
+</file>
+
+<file path=word/theme/theme1.xml><?xml version="1.0" encoding="utf-8"?>
+<a:theme xmlns:a="http://schemas.openxmlformats.org/drawingml/2006/main" xmlns:r="http://schemas.openxmlformats.org/officeDocument/2006/relationships" name="Office Theme">
+  <a:themeElements>
+    <a:clrScheme name="LibreOffice">
+      <a:dk1>
+        <a:srgbClr val="000000"/>
+      </a:dk1>
+      <a:lt1>
+        <a:srgbClr val="ffffff"/>
+      </a:lt1>
+      <a:dk2>
+        <a:srgbClr val="000000"/>
+      </a:dk2>
+      <a:lt2>
+        <a:srgbClr val="ffffff"/>
+      </a:lt2>
+      <a:accent1>
+        <a:srgbClr val="18a303"/>
+      </a:accent1>
+      <a:accent2>
+        <a:srgbClr val="0369a3"/>
+      </a:accent2>
+      <a:accent3>
+        <a:srgbClr val="a33e03"/>
+      </a:accent3>
+      <a:accent4>
+        <a:srgbClr val="8e03a3"/>
+      </a:accent4>
+      <a:accent5>
+        <a:srgbClr val="c99c00"/>
+      </a:accent5>
+      <a:accent6>
+        <a:srgbClr val="c9211e"/>
+      </a:accent6>
+      <a:hlink>
+        <a:srgbClr val="0000ee"/>
+      </a:hlink>
+      <a:folHlink>
+        <a:srgbClr val="551a8b"/>
+      </a:folHlink>
+    </a:clrScheme>
+    <a:fontScheme name="Office">
+      <a:majorFont>
+        <a:latin typeface="Arial" pitchFamily="0" charset="1"/>
+        <a:ea typeface="DejaVu Sans" pitchFamily="0" charset="1"/>
+        <a:cs typeface="DejaVu Sans" pitchFamily="0" charset="1"/>
+      </a:majorFont>
+      <a:minorFont>
+        <a:latin typeface="Arial" pitchFamily="0" charset="1"/>
+        <a:ea typeface="DejaVu Sans" pitchFamily="0" charset="1"/>
+        <a:cs typeface="DejaVu Sans" pitchFamily="0" charset="1"/>
+      </a:minorFont>
+    </a:fontScheme>
+    <a:fmtScheme>
+      <a:fillStyleLst>
+        <a:solidFill>
+          <a:schemeClr val="phClr"/>
+        </a:solidFill>
+        <a:solidFill>
+          <a:schemeClr val="phClr"/>
+        </a:solidFill>
+        <a:solidFill>
+          <a:schemeClr val="phClr"/>
+        </a:solidFill>
+      </a:fillStyleLst>
+      <a:lnStyleLst>
+        <a:ln w="6350" cap="flat" cmpd="sng" algn="ctr">
+          <a:prstDash val="solid"/>
+          <a:miter/>
+        </a:ln>
+        <a:ln w="6350" cap="flat" cmpd="sng" algn="ctr">
+          <a:prstDash val="solid"/>
+          <a:miter/>
+        </a:ln>
+        <a:ln w="6350" cap="flat" cmpd="sng" algn="ctr">
+          <a:prstDash val="solid"/>
+          <a:miter/>
+        </a:ln>
+      </a:lnStyleLst>
+      <a:effectStyleLst>
+        <a:effectStyle>
+          <a:effectLst/>
+        </a:effectStyle>
+        <a:effectStyle>
+          <a:effectLst/>
+        </a:effectStyle>
+        <a:effectStyle>
+          <a:effectLst/>
+        </a:effectStyle>
+      </a:effectStyleLst>
+      <a:bgFillStyleLst>
+        <a:solidFill>
+          <a:schemeClr val="phClr"/>
+        </a:solidFill>
+        <a:solidFill>
+          <a:schemeClr val="phClr"/>
+        </a:solidFill>
+        <a:solidFill>
+          <a:schemeClr val="phClr"/>
+        </a:solidFill>
+      </a:bgFillStyleLst>
+    </a:fmtScheme>
+  </a:themeElements>
+</a:theme>
 </file>
</xml_diff>